<commit_message>
Font and font size working
</commit_message>
<xml_diff>
--- a/tests/testthat/docx/test.docx
+++ b/tests/testthat/docx/test.docx
@@ -1,59 +1,3 @@
-
-<file path=word/document.xml><?xml version="1.0" encoding="utf-8"?>
-<w:document xmlns:wpc="http://schemas.microsoft.com/office/word/2010/wordprocessingCanvas" xmlns:cx="http://schemas.microsoft.com/office/drawing/2014/chartex" xmlns:cx1="http://schemas.microsoft.com/office/drawing/2015/9/8/chartex" xmlns:cx2="http://schemas.microsoft.com/office/drawing/2015/10/21/chartex" xmlns:cx3="http://schemas.microsoft.com/office/drawing/2016/5/9/chartex" xmlns:cx4="http://schemas.microsoft.com/office/drawing/2016/5/10/chartex" xmlns:cx5="http://schemas.microsoft.com/office/drawing/2016/5/11/chartex" xmlns:cx6="http://schemas.microsoft.com/office/drawing/2016/5/12/chartex" xmlns:cx7="http://schemas.microsoft.com/office/drawing/2016/5/13/chartex" xmlns:cx8="http://schemas.microsoft.com/office/drawing/2016/5/14/chartex" xmlns:mc="http://schemas.openxmlformats.org/markup-compatibility/2006" xmlns:aink="http://schemas.microsoft.com/office/drawing/2016/ink" xmlns:am3d="http://schemas.microsoft.com/office/drawing/2017/model3d" xmlns:o="urn:schemas-microsoft-com:office:office" xmlns:r="http://schemas.openxmlformats.org/officeDocument/2006/relationships" xmlns:m="http://schemas.openxmlformats.org/officeDocument/2006/math" xmlns:v="urn:schemas-microsoft-com:vml" xmlns:wp14="http://schemas.microsoft.com/office/word/2010/wordprocessingDrawing" xmlns:wp="http://schemas.openxmlformats.org/drawingml/2006/wordprocessingDrawing" xmlns:w10="urn:schemas-microsoft-com:office:word" xmlns:w="http://schemas.openxmlformats.org/wordprocessingml/2006/main" xmlns:w14="http://schemas.microsoft.com/office/word/2010/wordml" xmlns:w15="http://schemas.microsoft.com/office/word/2012/wordml" xmlns:w16cex="http://schemas.microsoft.com/office/word/2018/wordml/cex" xmlns:w16cid="http://schemas.microsoft.com/office/word/2016/wordml/cid" xmlns:w16="http://schemas.microsoft.com/office/word/2018/wordml" xmlns:w16sdtdh="http://schemas.microsoft.com/office/word/2020/wordml/sdtdatahash" xmlns:w16se="http://schemas.microsoft.com/office/word/2015/wordml/symex" xmlns:wpg="http://schemas.microsoft.com/office/word/2010/wordprocessingGroup" xmlns:wpi="http://schemas.microsoft.com/office/word/2010/wordprocessingInk" xmlns:wne="http://schemas.microsoft.com/office/word/2006/wordml" xmlns:wps="http://schemas.microsoft.com/office/word/2010/wordprocessingShape" mc:Ignorable="w14 w15 w16se w16cid w16 w16cex w16sdtdh wp14">
-  <w:body>
-    <w:p>
-      <w:pPr>
-        <w:rPr>
-          <w:rFonts w:ascii="Arial" w:hAnsi="Arial" w:cs="Arial"/>
-        </w:rPr>
-      </w:pPr>
-      <w:r>
-        <w:rPr>
-          <w:rFonts w:ascii="Arial" w:hAnsi="Arial" w:cs="Arial"/>
-        </w:rPr>
-        <w:t>Fork</w:t>
-      </w:r>
-    </w:p>
-    <w:p/>
-    <w:p>
-      <w:pPr>
-        <w:rPr>
-          <w:rFonts w:ascii="Times New Roman" w:hAnsi="Times New Roman" w:cs="Times New Roman"/>
-        </w:rPr>
-      </w:pPr>
-      <w:r>
-        <w:rPr>
-          <w:rFonts w:ascii="Times New Roman" w:hAnsi="Times New Roman" w:cs="Times New Roman"/>
-        </w:rPr>
-        <w:t>Bork</w:t>
-      </w:r>
-    </w:p>
-    <w:p/>
-    <w:p>
-      <w:pPr>
-        <w:rPr>
-          <w:rFonts w:ascii="Courier New" w:hAnsi="Courier New" w:cs="Courier New"/>
-        </w:rPr>
-      </w:pPr>
-      <w:r>
-        <w:rPr>
-          <w:rFonts w:ascii="Courier New" w:hAnsi="Courier New" w:cs="Courier New"/>
-        </w:rPr>
-        <w:t>Spork</w:t>
-      </w:r>
-    </w:p>
-    <w:sectPr>
-      <w:headerReference w:type="default" r:id="rId6"/>
-      <w:footerReference w:type="default" r:id="rId7"/>
-      <w:pgSz w:w="12240" w:h="15840"/>
-      <w:pgMar w:top="1440" w:right="1440" w:bottom="1440" w:left="1440" w:header="720" w:footer="720" w:gutter="0"/>
-      <w:cols w:space="720"/>
-      <w:docGrid w:linePitch="360"/>
-    </w:sectPr>
-  </w:body>
-</w:document>
-</file>
 
 <file path=word/endnotes.xml><?xml version="1.0" encoding="utf-8"?>
 <w:endnotes xmlns:wpc="http://schemas.microsoft.com/office/word/2010/wordprocessingCanvas" xmlns:cx="http://schemas.microsoft.com/office/drawing/2014/chartex" xmlns:cx1="http://schemas.microsoft.com/office/drawing/2015/9/8/chartex" xmlns:cx2="http://schemas.microsoft.com/office/drawing/2015/10/21/chartex" xmlns:cx3="http://schemas.microsoft.com/office/drawing/2016/5/9/chartex" xmlns:cx4="http://schemas.microsoft.com/office/drawing/2016/5/10/chartex" xmlns:cx5="http://schemas.microsoft.com/office/drawing/2016/5/11/chartex" xmlns:cx6="http://schemas.microsoft.com/office/drawing/2016/5/12/chartex" xmlns:cx7="http://schemas.microsoft.com/office/drawing/2016/5/13/chartex" xmlns:cx8="http://schemas.microsoft.com/office/drawing/2016/5/14/chartex" xmlns:mc="http://schemas.openxmlformats.org/markup-compatibility/2006" xmlns:aink="http://schemas.microsoft.com/office/drawing/2016/ink" xmlns:am3d="http://schemas.microsoft.com/office/drawing/2017/model3d" xmlns:o="urn:schemas-microsoft-com:office:office" xmlns:r="http://schemas.openxmlformats.org/officeDocument/2006/relationships" xmlns:m="http://schemas.openxmlformats.org/officeDocument/2006/math" xmlns:v="urn:schemas-microsoft-com:vml" xmlns:wp14="http://schemas.microsoft.com/office/word/2010/wordprocessingDrawing" xmlns:wp="http://schemas.openxmlformats.org/drawingml/2006/wordprocessingDrawing" xmlns:w10="urn:schemas-microsoft-com:office:word" xmlns:w="http://schemas.openxmlformats.org/wordprocessingml/2006/main" xmlns:w14="http://schemas.microsoft.com/office/word/2010/wordml" xmlns:w15="http://schemas.microsoft.com/office/word/2012/wordml" xmlns:w16cex="http://schemas.microsoft.com/office/word/2018/wordml/cex" xmlns:w16cid="http://schemas.microsoft.com/office/word/2016/wordml/cid" xmlns:w16="http://schemas.microsoft.com/office/word/2018/wordml" xmlns:w16sdtdh="http://schemas.microsoft.com/office/word/2020/wordml/sdtdatahash" xmlns:w16se="http://schemas.microsoft.com/office/word/2015/wordml/symex" xmlns:wpg="http://schemas.microsoft.com/office/word/2010/wordprocessingGroup" xmlns:wpi="http://schemas.microsoft.com/office/word/2010/wordprocessingInk" xmlns:wne="http://schemas.microsoft.com/office/word/2006/wordml" xmlns:wps="http://schemas.microsoft.com/office/word/2010/wordprocessingShape" mc:Ignorable="w14 w15 w16se w16cid w16 w16cex w16sdtdh wp14">
@@ -136,9 +80,9 @@
   <w:docDefaults>
     <w:rPrDefault>
       <w:rPr>
-        <w:rFonts w:asciiTheme="minorHAnsi" w:eastAsiaTheme="minorHAnsi" w:hAnsiTheme="minorHAnsi" w:cstheme="minorBidi"/>
-        <w:sz w:val="22"/>
-        <w:szCs w:val="22"/>
+        <w:rFonts w:ascii="Arial" w:hAnsi="Arial" w:cs="Arial"/>
+        <w:sz w:val="20"/>
+        <w:szCs w:val="20"/>
         <w:lang w:val="en-US" w:eastAsia="en-US" w:bidi="ar-SA"/>
       </w:rPr>
     </w:rPrDefault>

</xml_diff>